<commit_message>
xoa cac file bao cao cu va cap nhat cac file bao cao moi nhat
</commit_message>
<xml_diff>
--- a/BTL/190323-FIT-Bienbankickoff.docx
+++ b/BTL/190323-FIT-Bienbankickoff.docx
@@ -700,7 +700,7 @@
                 <w:rFonts w:ascii="Times New Roman" w:cs="Times New Roman" w:eastAsia="Times New Roman" w:hAnsi="Times New Roman"/>
                 <w:rtl w:val="0"/>
               </w:rPr>
-              <w:t xml:space="preserve">Tra cứu biểu mẫu, tài liệu tham khảo, …</w:t>
+              <w:t xml:space="preserve">Tra cứu biểu mẫu, tài liệu tham khảo</w:t>
             </w:r>
           </w:p>
         </w:tc>
@@ -896,23 +896,23 @@
                 <w:rFonts w:ascii="Times New Roman" w:cs="Times New Roman" w:eastAsia="Times New Roman" w:hAnsi="Times New Roman"/>
                 <w:rtl w:val="0"/>
               </w:rPr>
-              <w:t xml:space="preserve">&lt;YYYY-MM-DD&gt; - &lt;Mã viết tắt của khoa&gt; - &lt;Tên tài liệu&gt;</w:t>
-            </w:r>
-          </w:p>
-          <w:p>
-            <w:pPr>
-              <w:widowControl w:val="0"/>
-              <w:spacing w:line="240" w:lineRule="auto"/>
-              <w:rPr>
-                <w:rFonts w:ascii="Times New Roman" w:cs="Times New Roman" w:eastAsia="Times New Roman" w:hAnsi="Times New Roman"/>
-              </w:rPr>
-            </w:pPr>
-            <w:r>
-              <w:rPr>
-                <w:rFonts w:ascii="Times New Roman" w:cs="Times New Roman" w:eastAsia="Times New Roman" w:hAnsi="Times New Roman"/>
-                <w:rtl w:val="0"/>
-              </w:rPr>
-              <w:t xml:space="preserve">Ví dụ: 20210311 – FIT - Video bai 1.mov</w:t>
+              <w:t xml:space="preserve">&lt;YY-MM-DD&gt; - &lt;Mã viết tắt của khoa&gt; - &lt;Tên tài liệu&gt;</w:t>
+            </w:r>
+          </w:p>
+          <w:p>
+            <w:pPr>
+              <w:widowControl w:val="0"/>
+              <w:spacing w:line="240" w:lineRule="auto"/>
+              <w:rPr>
+                <w:rFonts w:ascii="Times New Roman" w:cs="Times New Roman" w:eastAsia="Times New Roman" w:hAnsi="Times New Roman"/>
+              </w:rPr>
+            </w:pPr>
+            <w:r>
+              <w:rPr>
+                <w:rFonts w:ascii="Times New Roman" w:cs="Times New Roman" w:eastAsia="Times New Roman" w:hAnsi="Times New Roman"/>
+                <w:rtl w:val="0"/>
+              </w:rPr>
+              <w:t xml:space="preserve">Ví dụ: 230311 – FIT - Video bai 1.mov</w:t>
             </w:r>
           </w:p>
           <w:p>
@@ -965,8 +965,10 @@
             </w:pPr>
             <w:r>
               <w:rPr>
-                <w:rtl w:val="0"/>
-              </w:rPr>
+                <w:rFonts w:ascii="Times New Roman" w:cs="Times New Roman" w:eastAsia="Times New Roman" w:hAnsi="Times New Roman"/>
+                <w:rtl w:val="0"/>
+              </w:rPr>
+              <w:t xml:space="preserve">Kênh chat zalo: https://zalo.me/g/ufnska985</w:t>
             </w:r>
           </w:p>
         </w:tc>
@@ -974,7 +976,7 @@
       <w:tr>
         <w:trPr>
           <w:cantSplit w:val="0"/>
-          <w:trHeight w:val="360" w:hRule="atLeast"/>
+          <w:trHeight w:val="1026.9140625" w:hRule="atLeast"/>
           <w:tblHeader w:val="0"/>
         </w:trPr>
         <w:tc>
@@ -2024,71 +2026,71 @@
                 <w:rFonts w:ascii="Times New Roman" w:cs="Times New Roman" w:eastAsia="Times New Roman" w:hAnsi="Times New Roman"/>
                 <w:rtl w:val="0"/>
               </w:rPr>
-              <w:t xml:space="preserve">Tuần 1+6: Chử Thị Ánh</w:t>
-            </w:r>
-          </w:p>
-          <w:p>
-            <w:pPr>
-              <w:widowControl w:val="0"/>
-              <w:spacing w:line="240" w:lineRule="auto"/>
-              <w:rPr>
-                <w:rFonts w:ascii="Times New Roman" w:cs="Times New Roman" w:eastAsia="Times New Roman" w:hAnsi="Times New Roman"/>
-              </w:rPr>
-            </w:pPr>
-            <w:r>
-              <w:rPr>
-                <w:rFonts w:ascii="Times New Roman" w:cs="Times New Roman" w:eastAsia="Times New Roman" w:hAnsi="Times New Roman"/>
-                <w:rtl w:val="0"/>
-              </w:rPr>
-              <w:t xml:space="preserve">Tuần 2+7: Nguyễn  Bình Dương</w:t>
-            </w:r>
-          </w:p>
-          <w:p>
-            <w:pPr>
-              <w:widowControl w:val="0"/>
-              <w:spacing w:line="240" w:lineRule="auto"/>
-              <w:rPr>
-                <w:rFonts w:ascii="Times New Roman" w:cs="Times New Roman" w:eastAsia="Times New Roman" w:hAnsi="Times New Roman"/>
-              </w:rPr>
-            </w:pPr>
-            <w:r>
-              <w:rPr>
-                <w:rFonts w:ascii="Times New Roman" w:cs="Times New Roman" w:eastAsia="Times New Roman" w:hAnsi="Times New Roman"/>
-                <w:rtl w:val="0"/>
-              </w:rPr>
-              <w:t xml:space="preserve">Tuần 3+8: Nguyễn Tiến Tú Anh</w:t>
-            </w:r>
-          </w:p>
-          <w:p>
-            <w:pPr>
-              <w:widowControl w:val="0"/>
-              <w:spacing w:line="240" w:lineRule="auto"/>
-              <w:rPr>
-                <w:rFonts w:ascii="Times New Roman" w:cs="Times New Roman" w:eastAsia="Times New Roman" w:hAnsi="Times New Roman"/>
-              </w:rPr>
-            </w:pPr>
-            <w:r>
-              <w:rPr>
-                <w:rFonts w:ascii="Times New Roman" w:cs="Times New Roman" w:eastAsia="Times New Roman" w:hAnsi="Times New Roman"/>
-                <w:rtl w:val="0"/>
-              </w:rPr>
-              <w:t xml:space="preserve">Tuần 4+9: Nguyễn Diệu Linh</w:t>
-            </w:r>
-          </w:p>
-          <w:p>
-            <w:pPr>
-              <w:widowControl w:val="0"/>
-              <w:spacing w:line="240" w:lineRule="auto"/>
-              <w:rPr>
-                <w:rFonts w:ascii="Times New Roman" w:cs="Times New Roman" w:eastAsia="Times New Roman" w:hAnsi="Times New Roman"/>
-              </w:rPr>
-            </w:pPr>
-            <w:r>
-              <w:rPr>
-                <w:rFonts w:ascii="Times New Roman" w:cs="Times New Roman" w:eastAsia="Times New Roman" w:hAnsi="Times New Roman"/>
-                <w:rtl w:val="0"/>
-              </w:rPr>
-              <w:t xml:space="preserve">Tuần 5+10: Nguyễn Thị Kim Ngân  </w:t>
+              <w:t xml:space="preserve">Buổi 1+6: Chử Thị Ánh</w:t>
+            </w:r>
+          </w:p>
+          <w:p>
+            <w:pPr>
+              <w:widowControl w:val="0"/>
+              <w:spacing w:line="240" w:lineRule="auto"/>
+              <w:rPr>
+                <w:rFonts w:ascii="Times New Roman" w:cs="Times New Roman" w:eastAsia="Times New Roman" w:hAnsi="Times New Roman"/>
+              </w:rPr>
+            </w:pPr>
+            <w:r>
+              <w:rPr>
+                <w:rFonts w:ascii="Times New Roman" w:cs="Times New Roman" w:eastAsia="Times New Roman" w:hAnsi="Times New Roman"/>
+                <w:rtl w:val="0"/>
+              </w:rPr>
+              <w:t xml:space="preserve">Buổi 2+7: Nguyễn  Bình Dương</w:t>
+            </w:r>
+          </w:p>
+          <w:p>
+            <w:pPr>
+              <w:widowControl w:val="0"/>
+              <w:spacing w:line="240" w:lineRule="auto"/>
+              <w:rPr>
+                <w:rFonts w:ascii="Times New Roman" w:cs="Times New Roman" w:eastAsia="Times New Roman" w:hAnsi="Times New Roman"/>
+              </w:rPr>
+            </w:pPr>
+            <w:r>
+              <w:rPr>
+                <w:rFonts w:ascii="Times New Roman" w:cs="Times New Roman" w:eastAsia="Times New Roman" w:hAnsi="Times New Roman"/>
+                <w:rtl w:val="0"/>
+              </w:rPr>
+              <w:t xml:space="preserve">Buổi 3+8: Nguyễn Tiến Tú Anh</w:t>
+            </w:r>
+          </w:p>
+          <w:p>
+            <w:pPr>
+              <w:widowControl w:val="0"/>
+              <w:spacing w:line="240" w:lineRule="auto"/>
+              <w:rPr>
+                <w:rFonts w:ascii="Times New Roman" w:cs="Times New Roman" w:eastAsia="Times New Roman" w:hAnsi="Times New Roman"/>
+              </w:rPr>
+            </w:pPr>
+            <w:r>
+              <w:rPr>
+                <w:rFonts w:ascii="Times New Roman" w:cs="Times New Roman" w:eastAsia="Times New Roman" w:hAnsi="Times New Roman"/>
+                <w:rtl w:val="0"/>
+              </w:rPr>
+              <w:t xml:space="preserve">Buổi 4+9: Nguyễn Diệu Linh</w:t>
+            </w:r>
+          </w:p>
+          <w:p>
+            <w:pPr>
+              <w:widowControl w:val="0"/>
+              <w:spacing w:line="240" w:lineRule="auto"/>
+              <w:rPr>
+                <w:rFonts w:ascii="Times New Roman" w:cs="Times New Roman" w:eastAsia="Times New Roman" w:hAnsi="Times New Roman"/>
+              </w:rPr>
+            </w:pPr>
+            <w:r>
+              <w:rPr>
+                <w:rFonts w:ascii="Times New Roman" w:cs="Times New Roman" w:eastAsia="Times New Roman" w:hAnsi="Times New Roman"/>
+                <w:rtl w:val="0"/>
+              </w:rPr>
+              <w:t xml:space="preserve">Buổi 5+10: Nguyễn Thị Kim Ngân  </w:t>
             </w:r>
             <w:r>
               <w:rPr>
@@ -2244,98 +2246,116 @@
             </w:pPr>
             <w:r>
               <w:rPr>
-                <w:rtl w:val="0"/>
-              </w:rPr>
-            </w:r>
-          </w:p>
-        </w:tc>
-        <w:tc>
-          <w:tcPr>
-            <w:tcBorders>
-              <w:top w:color="000000" w:space="0" w:sz="6" w:val="single"/>
-              <w:left w:color="000000" w:space="0" w:sz="6" w:val="single"/>
-              <w:bottom w:color="000000" w:space="0" w:sz="6" w:val="single"/>
-              <w:right w:color="000000" w:space="0" w:sz="6" w:val="single"/>
-            </w:tcBorders>
-          </w:tcPr>
-          <w:p>
-            <w:pPr>
-              <w:widowControl w:val="0"/>
-              <w:spacing w:line="240" w:lineRule="auto"/>
-              <w:rPr>
-                <w:rFonts w:ascii="Times New Roman" w:cs="Times New Roman" w:eastAsia="Times New Roman" w:hAnsi="Times New Roman"/>
-              </w:rPr>
-            </w:pPr>
-            <w:r>
-              <w:rPr>
-                <w:rFonts w:ascii="Times New Roman" w:cs="Times New Roman" w:eastAsia="Times New Roman" w:hAnsi="Times New Roman"/>
-                <w:rtl w:val="0"/>
-              </w:rPr>
-              <w:t xml:space="preserve">Tuần 1+6: Nguyễn Diệu Linh</w:t>
-            </w:r>
-          </w:p>
-          <w:p>
-            <w:pPr>
-              <w:widowControl w:val="0"/>
-              <w:spacing w:line="240" w:lineRule="auto"/>
-              <w:rPr>
-                <w:rFonts w:ascii="Times New Roman" w:cs="Times New Roman" w:eastAsia="Times New Roman" w:hAnsi="Times New Roman"/>
-              </w:rPr>
-            </w:pPr>
-            <w:r>
-              <w:rPr>
-                <w:rFonts w:ascii="Times New Roman" w:cs="Times New Roman" w:eastAsia="Times New Roman" w:hAnsi="Times New Roman"/>
-                <w:rtl w:val="0"/>
-              </w:rPr>
-              <w:t xml:space="preserve">Tuần 2+7: Chử Thị Ánh</w:t>
-            </w:r>
-          </w:p>
-          <w:p>
-            <w:pPr>
-              <w:widowControl w:val="0"/>
-              <w:spacing w:line="240" w:lineRule="auto"/>
-              <w:rPr>
-                <w:rFonts w:ascii="Times New Roman" w:cs="Times New Roman" w:eastAsia="Times New Roman" w:hAnsi="Times New Roman"/>
-              </w:rPr>
-            </w:pPr>
-            <w:r>
-              <w:rPr>
-                <w:rFonts w:ascii="Times New Roman" w:cs="Times New Roman" w:eastAsia="Times New Roman" w:hAnsi="Times New Roman"/>
-                <w:rtl w:val="0"/>
-              </w:rPr>
-              <w:t xml:space="preserve">Tuần 3+8: Nguyễn Thị Kim Ngân</w:t>
-            </w:r>
-          </w:p>
-          <w:p>
-            <w:pPr>
-              <w:widowControl w:val="0"/>
-              <w:spacing w:line="240" w:lineRule="auto"/>
-              <w:rPr>
-                <w:rFonts w:ascii="Times New Roman" w:cs="Times New Roman" w:eastAsia="Times New Roman" w:hAnsi="Times New Roman"/>
-              </w:rPr>
-            </w:pPr>
-            <w:r>
-              <w:rPr>
-                <w:rFonts w:ascii="Times New Roman" w:cs="Times New Roman" w:eastAsia="Times New Roman" w:hAnsi="Times New Roman"/>
-                <w:rtl w:val="0"/>
-              </w:rPr>
-              <w:t xml:space="preserve">Tuần 4+9: Nguyễn Tiến Tú Anh</w:t>
-            </w:r>
-          </w:p>
-          <w:p>
-            <w:pPr>
-              <w:widowControl w:val="0"/>
-              <w:spacing w:line="240" w:lineRule="auto"/>
-              <w:rPr>
-                <w:rFonts w:ascii="Times New Roman" w:cs="Times New Roman" w:eastAsia="Times New Roman" w:hAnsi="Times New Roman"/>
-              </w:rPr>
-            </w:pPr>
-            <w:r>
-              <w:rPr>
-                <w:rFonts w:ascii="Times New Roman" w:cs="Times New Roman" w:eastAsia="Times New Roman" w:hAnsi="Times New Roman"/>
-                <w:rtl w:val="0"/>
-              </w:rPr>
-              <w:t xml:space="preserve">Tuần 5+10: Nguyễn Bình Dương </w:t>
+                <w:rFonts w:ascii="Times New Roman" w:cs="Times New Roman" w:eastAsia="Times New Roman" w:hAnsi="Times New Roman"/>
+                <w:color w:val="ff0000"/>
+                <w:rtl w:val="0"/>
+              </w:rPr>
+              <w:t xml:space="preserve">Cả nhóm </w:t>
+            </w:r>
+          </w:p>
+          <w:p>
+            <w:pPr>
+              <w:widowControl w:val="0"/>
+              <w:spacing w:line="240" w:lineRule="auto"/>
+              <w:rPr>
+                <w:rFonts w:ascii="Times New Roman" w:cs="Times New Roman" w:eastAsia="Times New Roman" w:hAnsi="Times New Roman"/>
+                <w:color w:val="ff0000"/>
+              </w:rPr>
+            </w:pPr>
+            <w:r>
+              <w:rPr>
+                <w:rtl w:val="0"/>
+              </w:rPr>
+            </w:r>
+          </w:p>
+        </w:tc>
+        <w:tc>
+          <w:tcPr>
+            <w:tcBorders>
+              <w:top w:color="000000" w:space="0" w:sz="6" w:val="single"/>
+              <w:left w:color="000000" w:space="0" w:sz="6" w:val="single"/>
+              <w:bottom w:color="000000" w:space="0" w:sz="6" w:val="single"/>
+              <w:right w:color="000000" w:space="0" w:sz="6" w:val="single"/>
+            </w:tcBorders>
+          </w:tcPr>
+          <w:p>
+            <w:pPr>
+              <w:widowControl w:val="0"/>
+              <w:spacing w:line="240" w:lineRule="auto"/>
+              <w:rPr>
+                <w:rFonts w:ascii="Times New Roman" w:cs="Times New Roman" w:eastAsia="Times New Roman" w:hAnsi="Times New Roman"/>
+              </w:rPr>
+            </w:pPr>
+            <w:r>
+              <w:rPr>
+                <w:rFonts w:ascii="Times New Roman" w:cs="Times New Roman" w:eastAsia="Times New Roman" w:hAnsi="Times New Roman"/>
+                <w:rtl w:val="0"/>
+              </w:rPr>
+              <w:t xml:space="preserve">Buổi 1+6: Nguyễn Diệu Linh</w:t>
+            </w:r>
+          </w:p>
+          <w:p>
+            <w:pPr>
+              <w:widowControl w:val="0"/>
+              <w:spacing w:line="240" w:lineRule="auto"/>
+              <w:rPr>
+                <w:rFonts w:ascii="Times New Roman" w:cs="Times New Roman" w:eastAsia="Times New Roman" w:hAnsi="Times New Roman"/>
+              </w:rPr>
+            </w:pPr>
+            <w:r>
+              <w:rPr>
+                <w:rFonts w:ascii="Times New Roman" w:cs="Times New Roman" w:eastAsia="Times New Roman" w:hAnsi="Times New Roman"/>
+                <w:rtl w:val="0"/>
+              </w:rPr>
+              <w:t xml:space="preserve">Buổi 2+7: Chử Thị Ánh</w:t>
+            </w:r>
+          </w:p>
+          <w:p>
+            <w:pPr>
+              <w:widowControl w:val="0"/>
+              <w:spacing w:line="240" w:lineRule="auto"/>
+              <w:rPr>
+                <w:rFonts w:ascii="Times New Roman" w:cs="Times New Roman" w:eastAsia="Times New Roman" w:hAnsi="Times New Roman"/>
+              </w:rPr>
+            </w:pPr>
+            <w:r>
+              <w:rPr>
+                <w:rFonts w:ascii="Times New Roman" w:cs="Times New Roman" w:eastAsia="Times New Roman" w:hAnsi="Times New Roman"/>
+                <w:rtl w:val="0"/>
+              </w:rPr>
+              <w:t xml:space="preserve">Buổi 3+8: Nguyễn Thị Kim Ngân</w:t>
+            </w:r>
+          </w:p>
+          <w:p>
+            <w:pPr>
+              <w:widowControl w:val="0"/>
+              <w:spacing w:line="240" w:lineRule="auto"/>
+              <w:rPr>
+                <w:rFonts w:ascii="Times New Roman" w:cs="Times New Roman" w:eastAsia="Times New Roman" w:hAnsi="Times New Roman"/>
+              </w:rPr>
+            </w:pPr>
+            <w:r>
+              <w:rPr>
+                <w:rFonts w:ascii="Times New Roman" w:cs="Times New Roman" w:eastAsia="Times New Roman" w:hAnsi="Times New Roman"/>
+                <w:rtl w:val="0"/>
+              </w:rPr>
+              <w:t xml:space="preserve">Buổi 4+9: Nguyễn Tiến Tú Anh</w:t>
+            </w:r>
+          </w:p>
+          <w:p>
+            <w:pPr>
+              <w:widowControl w:val="0"/>
+              <w:spacing w:line="240" w:lineRule="auto"/>
+              <w:rPr>
+                <w:rFonts w:ascii="Times New Roman" w:cs="Times New Roman" w:eastAsia="Times New Roman" w:hAnsi="Times New Roman"/>
+              </w:rPr>
+            </w:pPr>
+            <w:r>
+              <w:rPr>
+                <w:rFonts w:ascii="Times New Roman" w:cs="Times New Roman" w:eastAsia="Times New Roman" w:hAnsi="Times New Roman"/>
+                <w:rtl w:val="0"/>
+              </w:rPr>
+              <w:t xml:space="preserve">Buổi 5+10: Nguyễn Bình Dương </w:t>
             </w:r>
             <w:r>
               <w:rPr>
@@ -2890,6 +2910,13 @@
             </w:pPr>
             <w:r>
               <w:rPr>
+                <w:rFonts w:ascii="Times New Roman" w:cs="Times New Roman" w:eastAsia="Times New Roman" w:hAnsi="Times New Roman"/>
+                <w:rtl w:val="0"/>
+              </w:rPr>
+              <w:t xml:space="preserve">Ngân đã code được trang giao diện cơ bản, các thành viên còn lại vẫn đang tìm hiểu</w:t>
+            </w:r>
+            <w:r>
+              <w:rPr>
                 <w:rtl w:val="0"/>
               </w:rPr>
             </w:r>
@@ -3074,6 +3101,13 @@
             </w:pPr>
             <w:r>
               <w:rPr>
+                <w:rFonts w:ascii="Times New Roman" w:cs="Times New Roman" w:eastAsia="Times New Roman" w:hAnsi="Times New Roman"/>
+                <w:rtl w:val="0"/>
+              </w:rPr>
+              <w:t xml:space="preserve">Linh đã  thiết kế xong 2 trang giao diện đầu</w:t>
+            </w:r>
+            <w:r>
+              <w:rPr>
                 <w:rtl w:val="0"/>
               </w:rPr>
             </w:r>
@@ -3253,8 +3287,12 @@
             </w:pPr>
             <w:r>
               <w:rPr>
-                <w:rtl w:val="0"/>
-              </w:rPr>
+                <w:rFonts w:ascii="Times New Roman" w:cs="Times New Roman" w:eastAsia="Times New Roman" w:hAnsi="Times New Roman"/>
+                <w:rtl w:val="0"/>
+              </w:rPr>
+              <w:t xml:space="preserve">Ánh học được một số lệnh git cơ bản: git init, git clone, git pull, git add., git push, git commit, git branch, git merge, git checkout </w:t>
+              <w:br w:type="textWrapping"/>
+              <w:t xml:space="preserve">các thành viên còn lại đang tìm hiểu</w:t>
             </w:r>
           </w:p>
         </w:tc>

</xml_diff>